<commit_message>
Did some xaml for the main page and some databinding setup. Created DaysViewModel but didn't do much with it.
</commit_message>
<xml_diff>
--- a/Docs/Proposal.docx
+++ b/Docs/Proposal.docx
@@ -2125,14 +2125,6 @@
         <w:t xml:space="preserve">Wireframe</w:t>
       </w:r>
       <w:r>
-        <w:br w:type="page"/>
-      </w:r>
-      <w:r>
-        <w:rPr>
-          <w:rtl w:val="0"/>
-        </w:rPr>
-      </w:r>
-      <w:r>
         <w:drawing>
           <wp:anchor allowOverlap="1" behindDoc="0" distB="114300" distT="114300" distL="114300" distR="114300" hidden="0" layoutInCell="1" locked="0" relativeHeight="0" simplePos="0">
             <wp:simplePos x="0" y="0"/>
@@ -2173,19 +2165,6 @@
             </a:graphic>
           </wp:anchor>
         </w:drawing>
-      </w:r>
-    </w:p>
-    <w:p>
-      <w:pPr>
-        <w:pStyle w:val="Heading1"/>
-        <w:rPr/>
-      </w:pPr>
-      <w:bookmarkStart w:colFirst="0" w:colLast="0" w:name="_ce38s5vxbpyv" w:id="4"/>
-      <w:bookmarkEnd w:id="4"/>
-      <w:r>
-        <w:rPr>
-          <w:rtl w:val="0"/>
-        </w:rPr>
       </w:r>
     </w:p>
     <w:sectPr>

</xml_diff>